<commit_message>
new clerical resumes, plus schema
</commit_message>
<xml_diff>
--- a/clerical/1.docx
+++ b/clerical/1.docx
@@ -1546,8 +1546,6 @@
         </w:rPr>
         <w:t>{UNIVERSITY}</w:t>
       </w:r>
-      <w:bookmarkStart w:id="0" w:name="_GoBack"/>
-      <w:bookmarkEnd w:id="0"/>
     </w:p>
     <w:p>
       <w:pPr>
@@ -1890,13 +1888,8 @@
         </w:rPr>
         <w:t>Some knowledge of HTML and SQL queries</w:t>
       </w:r>
-    </w:p>
-    <w:p>
-      <w:pPr>
-        <w:rPr>
-          <w:rFonts w:ascii="Times" w:hAnsi="Times"/>
-        </w:rPr>
-      </w:pPr>
+      <w:bookmarkStart w:id="0" w:name="_GoBack"/>
+      <w:bookmarkEnd w:id="0"/>
     </w:p>
     <w:sectPr>
       <w:pgSz w:w="12240" w:h="15840"/>

</xml_diff>